<commit_message>
+Elkezdtem a teszt dokumentációt
De az sem biztos hogy jól
</commit_message>
<xml_diff>
--- a/Dokumentáció/Vizsga/tesztdokumentáció.docx
+++ b/Dokumentáció/Vizsga/tesztdokumentáció.docx
@@ -1,6 +1,6 @@
 
 <file path=word/document.xml><?xml version="1.0" encoding="utf-8"?>
-<w:document xmlns:wpc="http://schemas.microsoft.com/office/word/2010/wordprocessingCanvas" xmlns:cx="http://schemas.microsoft.com/office/drawing/2014/chartex" xmlns:cx1="http://schemas.microsoft.com/office/drawing/2015/9/8/chartex" xmlns:cx2="http://schemas.microsoft.com/office/drawing/2015/10/21/chartex" xmlns:cx3="http://schemas.microsoft.com/office/drawing/2016/5/9/chartex" xmlns:cx4="http://schemas.microsoft.com/office/drawing/2016/5/10/chartex" xmlns:cx5="http://schemas.microsoft.com/office/drawing/2016/5/11/chartex" xmlns:cx6="http://schemas.microsoft.com/office/drawing/2016/5/12/chartex" xmlns:cx7="http://schemas.microsoft.com/office/drawing/2016/5/13/chartex" xmlns:cx8="http://schemas.microsoft.com/office/drawing/2016/5/14/chartex" xmlns:mc="http://schemas.openxmlformats.org/markup-compatibility/2006" xmlns:aink="http://schemas.microsoft.com/office/drawing/2016/ink" xmlns:am3d="http://schemas.microsoft.com/office/drawing/2017/model3d" xmlns:o="urn:schemas-microsoft-com:office:office" xmlns:r="http://schemas.openxmlformats.org/officeDocument/2006/relationships" xmlns:m="http://schemas.openxmlformats.org/officeDocument/2006/math" xmlns:v="urn:schemas-microsoft-com:vml" xmlns:wp14="http://schemas.microsoft.com/office/word/2010/wordprocessingDrawing" xmlns:wp="http://schemas.openxmlformats.org/drawingml/2006/wordprocessingDrawing" xmlns:w10="urn:schemas-microsoft-com:office:word" xmlns:w="http://schemas.openxmlformats.org/wordprocessingml/2006/main" xmlns:w14="http://schemas.microsoft.com/office/word/2010/wordml" xmlns:w15="http://schemas.microsoft.com/office/word/2012/wordml" xmlns:w16cid="http://schemas.microsoft.com/office/word/2016/wordml/cid" xmlns:w16se="http://schemas.microsoft.com/office/word/2015/wordml/symex" xmlns:wpg="http://schemas.microsoft.com/office/word/2010/wordprocessingGroup" xmlns:wpi="http://schemas.microsoft.com/office/word/2010/wordprocessingInk" xmlns:wne="http://schemas.microsoft.com/office/word/2006/wordml" xmlns:wps="http://schemas.microsoft.com/office/word/2010/wordprocessingShape" mc:Ignorable="w14 w15 w16se w16cid wp14">
+<w:document xmlns:wpc="http://schemas.microsoft.com/office/word/2010/wordprocessingCanvas" xmlns:cx="http://schemas.microsoft.com/office/drawing/2014/chartex" xmlns:cx1="http://schemas.microsoft.com/office/drawing/2015/9/8/chartex" xmlns:cx2="http://schemas.microsoft.com/office/drawing/2015/10/21/chartex" xmlns:cx3="http://schemas.microsoft.com/office/drawing/2016/5/9/chartex" xmlns:cx4="http://schemas.microsoft.com/office/drawing/2016/5/10/chartex" xmlns:cx5="http://schemas.microsoft.com/office/drawing/2016/5/11/chartex" xmlns:cx6="http://schemas.microsoft.com/office/drawing/2016/5/12/chartex" xmlns:cx7="http://schemas.microsoft.com/office/drawing/2016/5/13/chartex" xmlns:cx8="http://schemas.microsoft.com/office/drawing/2016/5/14/chartex" xmlns:mc="http://schemas.openxmlformats.org/markup-compatibility/2006" xmlns:aink="http://schemas.microsoft.com/office/drawing/2016/ink" xmlns:am3d="http://schemas.microsoft.com/office/drawing/2017/model3d" xmlns:o="urn:schemas-microsoft-com:office:office" xmlns:oel="http://schemas.microsoft.com/office/2019/extlst" xmlns:r="http://schemas.openxmlformats.org/officeDocument/2006/relationships" xmlns:m="http://schemas.openxmlformats.org/officeDocument/2006/math" xmlns:v="urn:schemas-microsoft-com:vml" xmlns:wp14="http://schemas.microsoft.com/office/word/2010/wordprocessingDrawing" xmlns:wp="http://schemas.openxmlformats.org/drawingml/2006/wordprocessingDrawing" xmlns:w10="urn:schemas-microsoft-com:office:word" xmlns:w="http://schemas.openxmlformats.org/wordprocessingml/2006/main" xmlns:w14="http://schemas.microsoft.com/office/word/2010/wordml" xmlns:w15="http://schemas.microsoft.com/office/word/2012/wordml" xmlns:w16cex="http://schemas.microsoft.com/office/word/2018/wordml/cex" xmlns:w16cid="http://schemas.microsoft.com/office/word/2016/wordml/cid" xmlns:w16="http://schemas.microsoft.com/office/word/2018/wordml" xmlns:w16du="http://schemas.microsoft.com/office/word/2023/wordml/word16du" xmlns:w16sdtdh="http://schemas.microsoft.com/office/word/2020/wordml/sdtdatahash" xmlns:w16sdtfl="http://schemas.microsoft.com/office/word/2024/wordml/sdtformatlock" xmlns:w16se="http://schemas.microsoft.com/office/word/2015/wordml/symex" xmlns:wpg="http://schemas.microsoft.com/office/word/2010/wordprocessingGroup" xmlns:wpi="http://schemas.microsoft.com/office/word/2010/wordprocessingInk" xmlns:wne="http://schemas.microsoft.com/office/word/2006/wordml" xmlns:wps="http://schemas.microsoft.com/office/word/2010/wordprocessingShape" mc:Ignorable="w14 w15 w16se w16cid w16 w16cex w16sdtdh w16sdtfl w16du wp14">
   <w:body>
     <w:p>
       <w:pPr>
@@ -18,7 +18,7 @@
           <w:noProof/>
         </w:rPr>
         <w:drawing>
-          <wp:inline distT="0" distB="0" distL="0" distR="0" wp14:anchorId="3EE8B89B" wp14:editId="0B23EB11">
+          <wp:inline distT="0" distB="0" distL="0" distR="0" wp14:anchorId="746D2DBC" wp14:editId="1B806E20">
             <wp:extent cx="1172342" cy="720000"/>
             <wp:effectExtent l="0" t="0" r="0" b="4445"/>
             <wp:docPr id="1" name="Kép 1"/>
@@ -245,18 +245,7 @@
           <w:sz w:val="40"/>
           <w:szCs w:val="40"/>
         </w:rPr>
-        <w:t>Szoftvertes</w:t>
-      </w:r>
-      <w:bookmarkStart w:id="0" w:name="_GoBack"/>
-      <w:bookmarkEnd w:id="0"/>
-      <w:r>
-        <w:rPr>
-          <w:rFonts w:cs="Times New Roman"/>
-          <w:b/>
-          <w:sz w:val="40"/>
-          <w:szCs w:val="40"/>
-        </w:rPr>
-        <w:t>ztelés</w:t>
+        <w:t>Szoftvertesztelés</w:t>
       </w:r>
     </w:p>
     <w:p>
@@ -294,60 +283,54 @@
       <w:pPr>
         <w:jc w:val="right"/>
         <w:rPr>
-          <w:rFonts w:cs="Times New Roman"/>
+          <w:rFonts w:eastAsia="Times New Roman" w:cs="Times New Roman"/>
           <w:caps/>
           <w:sz w:val="28"/>
-          <w:szCs w:val="24"/>
-        </w:rPr>
-      </w:pPr>
-      <w:r>
-        <w:rPr>
-          <w:rFonts w:cs="Times New Roman"/>
+        </w:rPr>
+      </w:pPr>
+      <w:r>
+        <w:rPr>
+          <w:rFonts w:eastAsia="Times New Roman" w:cs="Times New Roman"/>
           <w:caps/>
           <w:sz w:val="28"/>
-          <w:szCs w:val="24"/>
-        </w:rPr>
-        <w:t>XY</w:t>
+        </w:rPr>
+        <w:t>Hegedüs Janka</w:t>
       </w:r>
     </w:p>
     <w:p>
       <w:pPr>
         <w:jc w:val="right"/>
         <w:rPr>
-          <w:rFonts w:cs="Times New Roman"/>
+          <w:rFonts w:eastAsia="Times New Roman" w:cs="Times New Roman"/>
           <w:caps/>
           <w:sz w:val="28"/>
-          <w:szCs w:val="24"/>
-        </w:rPr>
-      </w:pPr>
-      <w:r>
-        <w:rPr>
-          <w:rFonts w:cs="Times New Roman"/>
+        </w:rPr>
+      </w:pPr>
+      <w:r>
+        <w:rPr>
+          <w:rFonts w:eastAsia="Times New Roman" w:cs="Times New Roman"/>
           <w:caps/>
           <w:sz w:val="28"/>
-          <w:szCs w:val="24"/>
-        </w:rPr>
-        <w:t>XY</w:t>
+        </w:rPr>
+        <w:t>Salamon Szindi</w:t>
       </w:r>
     </w:p>
     <w:p>
       <w:pPr>
         <w:jc w:val="right"/>
         <w:rPr>
-          <w:rFonts w:cs="Times New Roman"/>
+          <w:rFonts w:eastAsia="Times New Roman" w:cs="Times New Roman"/>
           <w:caps/>
           <w:sz w:val="28"/>
-          <w:szCs w:val="24"/>
-        </w:rPr>
-      </w:pPr>
-      <w:r>
-        <w:rPr>
-          <w:rFonts w:cs="Times New Roman"/>
+        </w:rPr>
+      </w:pPr>
+      <w:r>
+        <w:rPr>
+          <w:rFonts w:eastAsia="Times New Roman" w:cs="Times New Roman"/>
           <w:caps/>
           <w:sz w:val="28"/>
-          <w:szCs w:val="24"/>
-        </w:rPr>
-        <w:t>XY</w:t>
+        </w:rPr>
+        <w:t>Szabó Máté</w:t>
       </w:r>
     </w:p>
     <w:p>
@@ -413,56 +396,564 @@
     </w:p>
     <w:p>
       <w:pPr>
-        <w:rPr>
-          <w:rFonts w:eastAsiaTheme="majorEastAsia" w:cstheme="majorBidi"/>
-          <w:b/>
-          <w:sz w:val="32"/>
-          <w:szCs w:val="32"/>
-        </w:rPr>
-      </w:pPr>
-      <w:r>
-        <w:rPr>
-          <w:rFonts w:eastAsiaTheme="majorEastAsia" w:cstheme="majorBidi"/>
-          <w:b/>
-          <w:sz w:val="32"/>
-          <w:szCs w:val="32"/>
-        </w:rPr>
+        <w:pStyle w:val="Cmsor1"/>
+      </w:pPr>
+      <w:r>
         <w:lastRenderedPageBreak/>
-        <w:t>A tesztekhez végzett kód, valamint a teszteredmények dokumentációja</w:t>
-      </w:r>
-    </w:p>
-    <w:p>
+        <w:t>Manuális tesztelés</w:t>
+      </w:r>
+    </w:p>
+    <w:p>
+      <w:r>
+        <w:t xml:space="preserve">A weboldalt, annak beviteli mezőit és gombjait manuális tesztelés segítségével teszteltük le. </w:t>
+      </w:r>
+      <w:r>
+        <w:t>A weboldal mezőit leteszteltük várttól eltérő értékekkel, annak érdekében, hogy meggyőződjünk arról, hogy a program ezekre az eshetőségekre is megfelelően fog reagálni.</w:t>
+      </w:r>
+    </w:p>
+    <w:p>
+      <w:pPr>
+        <w:pStyle w:val="Cmsor2"/>
+      </w:pPr>
+      <w:r>
+        <w:t>Regisztráció</w:t>
+      </w:r>
+    </w:p>
+    <w:p>
+      <w:r>
+        <w:t>A regisztrációs menü egy egyedi felhasználónevet, egy használaton kívüli e-mail címet, valamint két egymással megegyező erős jelszót vár.</w:t>
+      </w:r>
+      <w:r>
+        <w:t xml:space="preserve"> A regisztrációs folyamat elindításához minden mezőt ki kell tölteni. Valamint az e-mail címnek tartalmaznia kell egy </w:t>
+      </w:r>
+      <w:r>
+        <w:t>@</w:t>
+      </w:r>
+      <w:r>
+        <w:t xml:space="preserve"> karaktert.</w:t>
+      </w:r>
+    </w:p>
+    <w:p>
+      <w:r>
+        <w:t xml:space="preserve">Amennyiben a </w:t>
+      </w:r>
+      <w:r>
+        <w:t>megadott adatok nem felelnek meg ezen feltételeknek</w:t>
+      </w:r>
+      <w:r>
+        <w:t xml:space="preserve"> erre egy</w:t>
+      </w:r>
+      <w:r>
+        <w:t xml:space="preserve"> a problémának megfelelő</w:t>
+      </w:r>
+      <w:r>
+        <w:t xml:space="preserve"> hibaüzenet hívja fel a figyelmet, és nem hajtja végre a regisztrációs folyamatot.</w:t>
+      </w:r>
+    </w:p>
+    <w:p>
+      <w:pPr>
+        <w:keepNext/>
+        <w:jc w:val="center"/>
+      </w:pPr>
+      <w:r>
+        <w:drawing>
+          <wp:inline distT="0" distB="0" distL="0" distR="0" wp14:anchorId="74801266" wp14:editId="29B08B3F">
+            <wp:extent cx="4500000" cy="846630"/>
+            <wp:effectExtent l="0" t="0" r="0" b="0"/>
+            <wp:docPr id="678518085" name="Kép 1" descr="A képen szöveg, képernyőkép, Betűtípus, tervezés látható&#10;&#10;Előfordulhat, hogy a mesterséges intelligencia által létrehozott tartalom helytelen."/>
+            <wp:cNvGraphicFramePr>
+              <a:graphicFrameLocks xmlns:a="http://schemas.openxmlformats.org/drawingml/2006/main" noChangeAspect="1"/>
+            </wp:cNvGraphicFramePr>
+            <a:graphic xmlns:a="http://schemas.openxmlformats.org/drawingml/2006/main">
+              <a:graphicData uri="http://schemas.openxmlformats.org/drawingml/2006/picture">
+                <pic:pic xmlns:pic="http://schemas.openxmlformats.org/drawingml/2006/picture">
+                  <pic:nvPicPr>
+                    <pic:cNvPr id="678518085" name="Kép 1" descr="A képen szöveg, képernyőkép, Betűtípus, tervezés látható&#10;&#10;Előfordulhat, hogy a mesterséges intelligencia által létrehozott tartalom helytelen."/>
+                    <pic:cNvPicPr/>
+                  </pic:nvPicPr>
+                  <pic:blipFill>
+                    <a:blip r:embed="rId9"/>
+                    <a:stretch>
+                      <a:fillRect/>
+                    </a:stretch>
+                  </pic:blipFill>
+                  <pic:spPr>
+                    <a:xfrm>
+                      <a:off x="0" y="0"/>
+                      <a:ext cx="4500000" cy="846630"/>
+                    </a:xfrm>
+                    <a:prstGeom prst="rect">
+                      <a:avLst/>
+                    </a:prstGeom>
+                  </pic:spPr>
+                </pic:pic>
+              </a:graphicData>
+            </a:graphic>
+          </wp:inline>
+        </w:drawing>
+      </w:r>
+    </w:p>
+    <w:p>
+      <w:pPr>
+        <w:pStyle w:val="Kpalrs"/>
+        <w:jc w:val="center"/>
+      </w:pPr>
+      <w:fldSimple w:instr=" SEQ ábra \* ARABIC ">
+        <w:r>
+          <w:rPr>
+            <w:noProof/>
+          </w:rPr>
+          <w:t>1</w:t>
+        </w:r>
+      </w:fldSimple>
+      <w:r>
+        <w:t xml:space="preserve">. ábra: </w:t>
+      </w:r>
       <w:proofErr w:type="spellStart"/>
-      <w:proofErr w:type="gramStart"/>
-      <w:r>
-        <w:t>ymlyxnc,myxncm</w:t>
-      </w:r>
-      <w:proofErr w:type="gramEnd"/>
-      <w:r>
-        <w:t>,yxncm,yxcnm,yxn,yxmc</w:t>
+      <w:r>
+        <w:t>Regisztáció</w:t>
       </w:r>
       <w:proofErr w:type="spellEnd"/>
-    </w:p>
-    <w:p>
+      <w:r>
+        <w:t xml:space="preserve"> mező kitöltésének hiánya</w:t>
+      </w:r>
+    </w:p>
+    <w:p>
+      <w:pPr>
+        <w:keepNext/>
+        <w:jc w:val="center"/>
+      </w:pPr>
+      <w:r>
+        <w:drawing>
+          <wp:inline distT="0" distB="0" distL="0" distR="0" wp14:anchorId="02DD3C56" wp14:editId="46B04F25">
+            <wp:extent cx="3096000" cy="3757415"/>
+            <wp:effectExtent l="0" t="0" r="9525" b="0"/>
+            <wp:docPr id="437355919" name="Kép 1" descr="A képen szöveg, képernyőkép, szám, Betűtípus látható&#10;&#10;Előfordulhat, hogy a mesterséges intelligencia által létrehozott tartalom helytelen."/>
+            <wp:cNvGraphicFramePr>
+              <a:graphicFrameLocks xmlns:a="http://schemas.openxmlformats.org/drawingml/2006/main" noChangeAspect="1"/>
+            </wp:cNvGraphicFramePr>
+            <a:graphic xmlns:a="http://schemas.openxmlformats.org/drawingml/2006/main">
+              <a:graphicData uri="http://schemas.openxmlformats.org/drawingml/2006/picture">
+                <pic:pic xmlns:pic="http://schemas.openxmlformats.org/drawingml/2006/picture">
+                  <pic:nvPicPr>
+                    <pic:cNvPr id="437355919" name="Kép 1" descr="A képen szöveg, képernyőkép, szám, Betűtípus látható&#10;&#10;Előfordulhat, hogy a mesterséges intelligencia által létrehozott tartalom helytelen."/>
+                    <pic:cNvPicPr/>
+                  </pic:nvPicPr>
+                  <pic:blipFill>
+                    <a:blip r:embed="rId10"/>
+                    <a:stretch>
+                      <a:fillRect/>
+                    </a:stretch>
+                  </pic:blipFill>
+                  <pic:spPr>
+                    <a:xfrm>
+                      <a:off x="0" y="0"/>
+                      <a:ext cx="3096000" cy="3757415"/>
+                    </a:xfrm>
+                    <a:prstGeom prst="rect">
+                      <a:avLst/>
+                    </a:prstGeom>
+                  </pic:spPr>
+                </pic:pic>
+              </a:graphicData>
+            </a:graphic>
+          </wp:inline>
+        </w:drawing>
+      </w:r>
+    </w:p>
+    <w:p>
+      <w:pPr>
+        <w:pStyle w:val="Kpalrs"/>
+        <w:jc w:val="center"/>
+      </w:pPr>
+      <w:fldSimple w:instr=" SEQ ábra \* ARABIC ">
+        <w:r>
+          <w:rPr>
+            <w:noProof/>
+          </w:rPr>
+          <w:t>2</w:t>
+        </w:r>
+      </w:fldSimple>
+      <w:r>
+        <w:t>. ábra: Regisztráció: A felhasználónév foglalt</w:t>
+      </w:r>
+    </w:p>
+    <w:p>
+      <w:pPr>
+        <w:keepNext/>
+        <w:jc w:val="center"/>
+      </w:pPr>
+      <w:r>
+        <w:lastRenderedPageBreak/>
+        <w:drawing>
+          <wp:inline distT="0" distB="0" distL="0" distR="0" wp14:anchorId="1CDF33A6" wp14:editId="17305E0B">
+            <wp:extent cx="3096000" cy="3747901"/>
+            <wp:effectExtent l="0" t="0" r="9525" b="5080"/>
+            <wp:docPr id="1557412285" name="Kép 1" descr="A képen szöveg, képernyőkép, Betűtípus, szám látható&#10;&#10;Előfordulhat, hogy a mesterséges intelligencia által létrehozott tartalom helytelen."/>
+            <wp:cNvGraphicFramePr>
+              <a:graphicFrameLocks xmlns:a="http://schemas.openxmlformats.org/drawingml/2006/main" noChangeAspect="1"/>
+            </wp:cNvGraphicFramePr>
+            <a:graphic xmlns:a="http://schemas.openxmlformats.org/drawingml/2006/main">
+              <a:graphicData uri="http://schemas.openxmlformats.org/drawingml/2006/picture">
+                <pic:pic xmlns:pic="http://schemas.openxmlformats.org/drawingml/2006/picture">
+                  <pic:nvPicPr>
+                    <pic:cNvPr id="1557412285" name="Kép 1" descr="A képen szöveg, képernyőkép, Betűtípus, szám látható&#10;&#10;Előfordulhat, hogy a mesterséges intelligencia által létrehozott tartalom helytelen."/>
+                    <pic:cNvPicPr/>
+                  </pic:nvPicPr>
+                  <pic:blipFill>
+                    <a:blip r:embed="rId11"/>
+                    <a:stretch>
+                      <a:fillRect/>
+                    </a:stretch>
+                  </pic:blipFill>
+                  <pic:spPr>
+                    <a:xfrm>
+                      <a:off x="0" y="0"/>
+                      <a:ext cx="3096000" cy="3747901"/>
+                    </a:xfrm>
+                    <a:prstGeom prst="rect">
+                      <a:avLst/>
+                    </a:prstGeom>
+                  </pic:spPr>
+                </pic:pic>
+              </a:graphicData>
+            </a:graphic>
+          </wp:inline>
+        </w:drawing>
+      </w:r>
+    </w:p>
+    <w:p>
+      <w:pPr>
+        <w:pStyle w:val="Kpalrs"/>
+        <w:jc w:val="center"/>
+      </w:pPr>
+      <w:fldSimple w:instr=" SEQ ábra \* ARABIC ">
+        <w:r>
+          <w:rPr>
+            <w:noProof/>
+          </w:rPr>
+          <w:t>3</w:t>
+        </w:r>
+      </w:fldSimple>
+      <w:r>
+        <w:t xml:space="preserve">. ábra: </w:t>
+      </w:r>
       <w:proofErr w:type="spellStart"/>
-      <w:proofErr w:type="gramStart"/>
-      <w:r>
-        <w:t>ym,xcbn</w:t>
-      </w:r>
-      <w:proofErr w:type="gramEnd"/>
-      <w:r>
-        <w:t>,myxnm,yx</w:t>
+      <w:r>
+        <w:t>Regisztáció</w:t>
       </w:r>
       <w:proofErr w:type="spellEnd"/>
-    </w:p>
-    <w:p>
-      <w:pPr>
-        <w:spacing w:after="160" w:line="259" w:lineRule="auto"/>
-        <w:jc w:val="left"/>
-      </w:pPr>
-    </w:p>
+      <w:r>
+        <w:t>: Az e-mail cím már foglalt</w:t>
+      </w:r>
+    </w:p>
+    <w:p>
+      <w:r>
+        <w:t xml:space="preserve">Az e-mail címnek nem csak egyedinek kell lennie, de tartalmaznia kell egy </w:t>
+      </w:r>
+      <w:r>
+        <w:t>@</w:t>
+      </w:r>
+      <w:r>
+        <w:t xml:space="preserve"> karaktert is, amit a mező típusa önmagában megkövetel.</w:t>
+      </w:r>
+    </w:p>
+    <w:p>
+      <w:pPr>
+        <w:keepNext/>
+        <w:jc w:val="center"/>
+      </w:pPr>
+      <w:r>
+        <w:drawing>
+          <wp:inline distT="0" distB="0" distL="0" distR="0" wp14:anchorId="5CB27317" wp14:editId="6120C8DB">
+            <wp:extent cx="4500000" cy="845096"/>
+            <wp:effectExtent l="0" t="0" r="0" b="0"/>
+            <wp:docPr id="881254541" name="Kép 1" descr="A képen szöveg, képernyőkép, Betűtípus, sor látható&#10;&#10;Előfordulhat, hogy a mesterséges intelligencia által létrehozott tartalom helytelen."/>
+            <wp:cNvGraphicFramePr>
+              <a:graphicFrameLocks xmlns:a="http://schemas.openxmlformats.org/drawingml/2006/main" noChangeAspect="1"/>
+            </wp:cNvGraphicFramePr>
+            <a:graphic xmlns:a="http://schemas.openxmlformats.org/drawingml/2006/main">
+              <a:graphicData uri="http://schemas.openxmlformats.org/drawingml/2006/picture">
+                <pic:pic xmlns:pic="http://schemas.openxmlformats.org/drawingml/2006/picture">
+                  <pic:nvPicPr>
+                    <pic:cNvPr id="881254541" name="Kép 1" descr="A képen szöveg, képernyőkép, Betűtípus, sor látható&#10;&#10;Előfordulhat, hogy a mesterséges intelligencia által létrehozott tartalom helytelen."/>
+                    <pic:cNvPicPr/>
+                  </pic:nvPicPr>
+                  <pic:blipFill>
+                    <a:blip r:embed="rId12"/>
+                    <a:stretch>
+                      <a:fillRect/>
+                    </a:stretch>
+                  </pic:blipFill>
+                  <pic:spPr>
+                    <a:xfrm>
+                      <a:off x="0" y="0"/>
+                      <a:ext cx="4500000" cy="845096"/>
+                    </a:xfrm>
+                    <a:prstGeom prst="rect">
+                      <a:avLst/>
+                    </a:prstGeom>
+                  </pic:spPr>
+                </pic:pic>
+              </a:graphicData>
+            </a:graphic>
+          </wp:inline>
+        </w:drawing>
+      </w:r>
+    </w:p>
+    <w:p>
+      <w:pPr>
+        <w:pStyle w:val="Kpalrs"/>
+        <w:jc w:val="center"/>
+      </w:pPr>
+      <w:fldSimple w:instr=" SEQ ábra \* ARABIC ">
+        <w:r>
+          <w:rPr>
+            <w:noProof/>
+          </w:rPr>
+          <w:t>4</w:t>
+        </w:r>
+      </w:fldSimple>
+      <w:r>
+        <w:t xml:space="preserve">. ábra: </w:t>
+      </w:r>
+      <w:proofErr w:type="spellStart"/>
+      <w:r>
+        <w:t>Regisztáció</w:t>
+      </w:r>
+      <w:proofErr w:type="spellEnd"/>
+      <w:r>
+        <w:t xml:space="preserve">: Az e-mail cím </w:t>
+      </w:r>
+      <w:r>
+        <w:t xml:space="preserve">formátuma nem </w:t>
+      </w:r>
+      <w:proofErr w:type="spellStart"/>
+      <w:r>
+        <w:t>megfelő</w:t>
+      </w:r>
+      <w:proofErr w:type="spellEnd"/>
+    </w:p>
+    <w:p>
+      <w:pPr>
+        <w:keepNext/>
+        <w:jc w:val="center"/>
+      </w:pPr>
+      <w:r>
+        <w:lastRenderedPageBreak/>
+        <w:drawing>
+          <wp:inline distT="0" distB="0" distL="0" distR="0" wp14:anchorId="4629D057" wp14:editId="109EC052">
+            <wp:extent cx="2844000" cy="3450930"/>
+            <wp:effectExtent l="0" t="0" r="0" b="0"/>
+            <wp:docPr id="1079674696" name="Kép 1" descr="A képen szöveg, képernyőkép, szám, Betűtípus látható&#10;&#10;Előfordulhat, hogy a mesterséges intelligencia által létrehozott tartalom helytelen."/>
+            <wp:cNvGraphicFramePr>
+              <a:graphicFrameLocks xmlns:a="http://schemas.openxmlformats.org/drawingml/2006/main" noChangeAspect="1"/>
+            </wp:cNvGraphicFramePr>
+            <a:graphic xmlns:a="http://schemas.openxmlformats.org/drawingml/2006/main">
+              <a:graphicData uri="http://schemas.openxmlformats.org/drawingml/2006/picture">
+                <pic:pic xmlns:pic="http://schemas.openxmlformats.org/drawingml/2006/picture">
+                  <pic:nvPicPr>
+                    <pic:cNvPr id="1079674696" name="Kép 1" descr="A képen szöveg, képernyőkép, szám, Betűtípus látható&#10;&#10;Előfordulhat, hogy a mesterséges intelligencia által létrehozott tartalom helytelen."/>
+                    <pic:cNvPicPr/>
+                  </pic:nvPicPr>
+                  <pic:blipFill>
+                    <a:blip r:embed="rId13"/>
+                    <a:stretch>
+                      <a:fillRect/>
+                    </a:stretch>
+                  </pic:blipFill>
+                  <pic:spPr>
+                    <a:xfrm>
+                      <a:off x="0" y="0"/>
+                      <a:ext cx="2844000" cy="3450930"/>
+                    </a:xfrm>
+                    <a:prstGeom prst="rect">
+                      <a:avLst/>
+                    </a:prstGeom>
+                  </pic:spPr>
+                </pic:pic>
+              </a:graphicData>
+            </a:graphic>
+          </wp:inline>
+        </w:drawing>
+      </w:r>
+    </w:p>
+    <w:p>
+      <w:pPr>
+        <w:pStyle w:val="Kpalrs"/>
+        <w:jc w:val="center"/>
+        <w:rPr>
+          <w:noProof/>
+        </w:rPr>
+      </w:pPr>
+      <w:fldSimple w:instr=" SEQ ábra \* ARABIC ">
+        <w:r>
+          <w:rPr>
+            <w:noProof/>
+          </w:rPr>
+          <w:t>5</w:t>
+        </w:r>
+      </w:fldSimple>
+      <w:r>
+        <w:t>. ábra: Regisztráció</w:t>
+      </w:r>
+      <w:r>
+        <w:rPr>
+          <w:noProof/>
+        </w:rPr>
+        <w:t xml:space="preserve">: </w:t>
+      </w:r>
+      <w:r>
+        <w:rPr>
+          <w:noProof/>
+        </w:rPr>
+        <w:t>A két jelszó nem egyezik meg</w:t>
+      </w:r>
+    </w:p>
+    <w:p>
+      <w:r>
+        <w:t>Jelszó erősségi probléma esetén megjelenik egy információs menü, ami meghatározza mi kell ahhoz, hogy a jelszó erősnek számítson.</w:t>
+      </w:r>
+    </w:p>
+    <w:p>
+      <w:pPr>
+        <w:keepNext/>
+        <w:jc w:val="center"/>
+      </w:pPr>
+      <w:r>
+        <w:drawing>
+          <wp:inline distT="0" distB="0" distL="0" distR="0" wp14:anchorId="7C9A3300" wp14:editId="2BDDEBB1">
+            <wp:extent cx="2844000" cy="4274096"/>
+            <wp:effectExtent l="0" t="0" r="0" b="0"/>
+            <wp:docPr id="996127473" name="Kép 1" descr="A képen szöveg, képernyőkép, szám látható&#10;&#10;Előfordulhat, hogy a mesterséges intelligencia által létrehozott tartalom helytelen."/>
+            <wp:cNvGraphicFramePr>
+              <a:graphicFrameLocks xmlns:a="http://schemas.openxmlformats.org/drawingml/2006/main" noChangeAspect="1"/>
+            </wp:cNvGraphicFramePr>
+            <a:graphic xmlns:a="http://schemas.openxmlformats.org/drawingml/2006/main">
+              <a:graphicData uri="http://schemas.openxmlformats.org/drawingml/2006/picture">
+                <pic:pic xmlns:pic="http://schemas.openxmlformats.org/drawingml/2006/picture">
+                  <pic:nvPicPr>
+                    <pic:cNvPr id="996127473" name="Kép 1" descr="A képen szöveg, képernyőkép, szám látható&#10;&#10;Előfordulhat, hogy a mesterséges intelligencia által létrehozott tartalom helytelen."/>
+                    <pic:cNvPicPr/>
+                  </pic:nvPicPr>
+                  <pic:blipFill rotWithShape="1">
+                    <a:blip r:embed="rId14"/>
+                    <a:srcRect t="-3" b="-3"/>
+                    <a:stretch/>
+                  </pic:blipFill>
+                  <pic:spPr>
+                    <a:xfrm>
+                      <a:off x="0" y="0"/>
+                      <a:ext cx="2844000" cy="4274096"/>
+                    </a:xfrm>
+                    <a:prstGeom prst="rect">
+                      <a:avLst/>
+                    </a:prstGeom>
+                  </pic:spPr>
+                </pic:pic>
+              </a:graphicData>
+            </a:graphic>
+          </wp:inline>
+        </w:drawing>
+      </w:r>
+    </w:p>
+    <w:p>
+      <w:pPr>
+        <w:pStyle w:val="Kpalrs"/>
+        <w:jc w:val="center"/>
+      </w:pPr>
+      <w:fldSimple w:instr=" SEQ ábra \* ARABIC ">
+        <w:r>
+          <w:rPr>
+            <w:noProof/>
+          </w:rPr>
+          <w:t>6</w:t>
+        </w:r>
+      </w:fldSimple>
+      <w:r>
+        <w:t>. ábra: Regisztráció: A jelszó nem elég erős</w:t>
+      </w:r>
+    </w:p>
+    <w:p>
+      <w:pPr>
+        <w:pStyle w:val="Cmsor2"/>
+      </w:pPr>
+      <w:r>
+        <w:lastRenderedPageBreak/>
+        <w:t>Bejelentkezés</w:t>
+      </w:r>
+    </w:p>
+    <w:p>
+      <w:r>
+        <w:t>A bejelentkezés menü egy e-mail cím, jelszó párost vár.</w:t>
+      </w:r>
+      <w:r>
+        <w:t xml:space="preserve"> Hiba esetén egy álalános üzenetet ad vissza, ezzel nem határozza meg, hogy melyik adat a hibás, így nagyobb biztonságot nyújt a felhasználó számára.</w:t>
+      </w:r>
+    </w:p>
+    <w:p>
+      <w:pPr>
+        <w:keepNext/>
+        <w:jc w:val="center"/>
+      </w:pPr>
+      <w:r>
+        <w:drawing>
+          <wp:inline distT="0" distB="0" distL="0" distR="0" wp14:anchorId="6B4B3838" wp14:editId="75E6D9C9">
+            <wp:extent cx="3348000" cy="3149964"/>
+            <wp:effectExtent l="0" t="0" r="5080" b="0"/>
+            <wp:docPr id="1151515604" name="Kép 1" descr="A képen szöveg, képernyőkép, Betűtípus, szám látható&#10;&#10;Előfordulhat, hogy a mesterséges intelligencia által létrehozott tartalom helytelen."/>
+            <wp:cNvGraphicFramePr>
+              <a:graphicFrameLocks xmlns:a="http://schemas.openxmlformats.org/drawingml/2006/main" noChangeAspect="1"/>
+            </wp:cNvGraphicFramePr>
+            <a:graphic xmlns:a="http://schemas.openxmlformats.org/drawingml/2006/main">
+              <a:graphicData uri="http://schemas.openxmlformats.org/drawingml/2006/picture">
+                <pic:pic xmlns:pic="http://schemas.openxmlformats.org/drawingml/2006/picture">
+                  <pic:nvPicPr>
+                    <pic:cNvPr id="1151515604" name="Kép 1" descr="A képen szöveg, képernyőkép, Betűtípus, szám látható&#10;&#10;Előfordulhat, hogy a mesterséges intelligencia által létrehozott tartalom helytelen."/>
+                    <pic:cNvPicPr/>
+                  </pic:nvPicPr>
+                  <pic:blipFill>
+                    <a:blip r:embed="rId15"/>
+                    <a:stretch>
+                      <a:fillRect/>
+                    </a:stretch>
+                  </pic:blipFill>
+                  <pic:spPr>
+                    <a:xfrm>
+                      <a:off x="0" y="0"/>
+                      <a:ext cx="3348000" cy="3149964"/>
+                    </a:xfrm>
+                    <a:prstGeom prst="rect">
+                      <a:avLst/>
+                    </a:prstGeom>
+                  </pic:spPr>
+                </pic:pic>
+              </a:graphicData>
+            </a:graphic>
+          </wp:inline>
+        </w:drawing>
+      </w:r>
+    </w:p>
+    <w:p>
+      <w:pPr>
+        <w:pStyle w:val="Kpalrs"/>
+        <w:jc w:val="center"/>
+      </w:pPr>
+      <w:fldSimple w:instr=" SEQ ábra \* ARABIC ">
+        <w:r>
+          <w:rPr>
+            <w:noProof/>
+          </w:rPr>
+          <w:t>7</w:t>
+        </w:r>
+      </w:fldSimple>
+      <w:r>
+        <w:t>. ábra: Bejelentkezés: Helytelen adatok</w:t>
+      </w:r>
+    </w:p>
+    <w:p/>
     <w:sectPr>
-      <w:footerReference w:type="first" r:id="rId9"/>
+      <w:footerReference w:type="first" r:id="rId16"/>
       <w:pgSz w:w="11906" w:h="16838"/>
       <w:pgMar w:top="1418" w:right="1418" w:bottom="1418" w:left="1418" w:header="709" w:footer="709" w:gutter="284"/>
       <w:pgNumType w:start="1"/>
@@ -475,7 +966,7 @@
 </file>
 
 <file path=word/endnotes.xml><?xml version="1.0" encoding="utf-8"?>
-<w:endnotes xmlns:wpc="http://schemas.microsoft.com/office/word/2010/wordprocessingCanvas" xmlns:cx="http://schemas.microsoft.com/office/drawing/2014/chartex" xmlns:cx1="http://schemas.microsoft.com/office/drawing/2015/9/8/chartex" xmlns:cx2="http://schemas.microsoft.com/office/drawing/2015/10/21/chartex" xmlns:cx3="http://schemas.microsoft.com/office/drawing/2016/5/9/chartex" xmlns:cx4="http://schemas.microsoft.com/office/drawing/2016/5/10/chartex" xmlns:cx5="http://schemas.microsoft.com/office/drawing/2016/5/11/chartex" xmlns:cx6="http://schemas.microsoft.com/office/drawing/2016/5/12/chartex" xmlns:cx7="http://schemas.microsoft.com/office/drawing/2016/5/13/chartex" xmlns:cx8="http://schemas.microsoft.com/office/drawing/2016/5/14/chartex" xmlns:mc="http://schemas.openxmlformats.org/markup-compatibility/2006" xmlns:aink="http://schemas.microsoft.com/office/drawing/2016/ink" xmlns:am3d="http://schemas.microsoft.com/office/drawing/2017/model3d" xmlns:o="urn:schemas-microsoft-com:office:office" xmlns:r="http://schemas.openxmlformats.org/officeDocument/2006/relationships" xmlns:m="http://schemas.openxmlformats.org/officeDocument/2006/math" xmlns:v="urn:schemas-microsoft-com:vml" xmlns:wp14="http://schemas.microsoft.com/office/word/2010/wordprocessingDrawing" xmlns:wp="http://schemas.openxmlformats.org/drawingml/2006/wordprocessingDrawing" xmlns:w10="urn:schemas-microsoft-com:office:word" xmlns:w="http://schemas.openxmlformats.org/wordprocessingml/2006/main" xmlns:w14="http://schemas.microsoft.com/office/word/2010/wordml" xmlns:w15="http://schemas.microsoft.com/office/word/2012/wordml" xmlns:w16cid="http://schemas.microsoft.com/office/word/2016/wordml/cid" xmlns:w16se="http://schemas.microsoft.com/office/word/2015/wordml/symex" xmlns:wpg="http://schemas.microsoft.com/office/word/2010/wordprocessingGroup" xmlns:wpi="http://schemas.microsoft.com/office/word/2010/wordprocessingInk" xmlns:wne="http://schemas.microsoft.com/office/word/2006/wordml" xmlns:wps="http://schemas.microsoft.com/office/word/2010/wordprocessingShape" mc:Ignorable="w14 w15 w16se w16cid wp14">
+<w:endnotes xmlns:wpc="http://schemas.microsoft.com/office/word/2010/wordprocessingCanvas" xmlns:cx="http://schemas.microsoft.com/office/drawing/2014/chartex" xmlns:cx1="http://schemas.microsoft.com/office/drawing/2015/9/8/chartex" xmlns:cx2="http://schemas.microsoft.com/office/drawing/2015/10/21/chartex" xmlns:cx3="http://schemas.microsoft.com/office/drawing/2016/5/9/chartex" xmlns:cx4="http://schemas.microsoft.com/office/drawing/2016/5/10/chartex" xmlns:cx5="http://schemas.microsoft.com/office/drawing/2016/5/11/chartex" xmlns:cx6="http://schemas.microsoft.com/office/drawing/2016/5/12/chartex" xmlns:cx7="http://schemas.microsoft.com/office/drawing/2016/5/13/chartex" xmlns:cx8="http://schemas.microsoft.com/office/drawing/2016/5/14/chartex" xmlns:mc="http://schemas.openxmlformats.org/markup-compatibility/2006" xmlns:aink="http://schemas.microsoft.com/office/drawing/2016/ink" xmlns:am3d="http://schemas.microsoft.com/office/drawing/2017/model3d" xmlns:o="urn:schemas-microsoft-com:office:office" xmlns:oel="http://schemas.microsoft.com/office/2019/extlst" xmlns:r="http://schemas.openxmlformats.org/officeDocument/2006/relationships" xmlns:m="http://schemas.openxmlformats.org/officeDocument/2006/math" xmlns:v="urn:schemas-microsoft-com:vml" xmlns:wp14="http://schemas.microsoft.com/office/word/2010/wordprocessingDrawing" xmlns:wp="http://schemas.openxmlformats.org/drawingml/2006/wordprocessingDrawing" xmlns:w10="urn:schemas-microsoft-com:office:word" xmlns:w="http://schemas.openxmlformats.org/wordprocessingml/2006/main" xmlns:w14="http://schemas.microsoft.com/office/word/2010/wordml" xmlns:w15="http://schemas.microsoft.com/office/word/2012/wordml" xmlns:w16cex="http://schemas.microsoft.com/office/word/2018/wordml/cex" xmlns:w16cid="http://schemas.microsoft.com/office/word/2016/wordml/cid" xmlns:w16="http://schemas.microsoft.com/office/word/2018/wordml" xmlns:w16du="http://schemas.microsoft.com/office/word/2023/wordml/word16du" xmlns:w16sdtdh="http://schemas.microsoft.com/office/word/2020/wordml/sdtdatahash" xmlns:w16sdtfl="http://schemas.microsoft.com/office/word/2024/wordml/sdtformatlock" xmlns:w16se="http://schemas.microsoft.com/office/word/2015/wordml/symex" xmlns:wpg="http://schemas.microsoft.com/office/word/2010/wordprocessingGroup" xmlns:wpi="http://schemas.microsoft.com/office/word/2010/wordprocessingInk" xmlns:wne="http://schemas.microsoft.com/office/word/2006/wordml" xmlns:wps="http://schemas.microsoft.com/office/word/2010/wordprocessingShape" mc:Ignorable="w14 w15 w16se w16cid w16 w16cex w16sdtdh w16sdtfl w16du wp14">
   <w:endnote w:type="separator" w:id="-1">
     <w:p>
       <w:pPr>
@@ -500,7 +991,7 @@
 </file>
 
 <file path=word/footer1.xml><?xml version="1.0" encoding="utf-8"?>
-<w:ftr xmlns:wpc="http://schemas.microsoft.com/office/word/2010/wordprocessingCanvas" xmlns:cx="http://schemas.microsoft.com/office/drawing/2014/chartex" xmlns:cx1="http://schemas.microsoft.com/office/drawing/2015/9/8/chartex" xmlns:cx2="http://schemas.microsoft.com/office/drawing/2015/10/21/chartex" xmlns:cx3="http://schemas.microsoft.com/office/drawing/2016/5/9/chartex" xmlns:cx4="http://schemas.microsoft.com/office/drawing/2016/5/10/chartex" xmlns:cx5="http://schemas.microsoft.com/office/drawing/2016/5/11/chartex" xmlns:cx6="http://schemas.microsoft.com/office/drawing/2016/5/12/chartex" xmlns:cx7="http://schemas.microsoft.com/office/drawing/2016/5/13/chartex" xmlns:cx8="http://schemas.microsoft.com/office/drawing/2016/5/14/chartex" xmlns:mc="http://schemas.openxmlformats.org/markup-compatibility/2006" xmlns:aink="http://schemas.microsoft.com/office/drawing/2016/ink" xmlns:am3d="http://schemas.microsoft.com/office/drawing/2017/model3d" xmlns:o="urn:schemas-microsoft-com:office:office" xmlns:r="http://schemas.openxmlformats.org/officeDocument/2006/relationships" xmlns:m="http://schemas.openxmlformats.org/officeDocument/2006/math" xmlns:v="urn:schemas-microsoft-com:vml" xmlns:wp14="http://schemas.microsoft.com/office/word/2010/wordprocessingDrawing" xmlns:wp="http://schemas.openxmlformats.org/drawingml/2006/wordprocessingDrawing" xmlns:w10="urn:schemas-microsoft-com:office:word" xmlns:w="http://schemas.openxmlformats.org/wordprocessingml/2006/main" xmlns:w14="http://schemas.microsoft.com/office/word/2010/wordml" xmlns:w15="http://schemas.microsoft.com/office/word/2012/wordml" xmlns:w16cid="http://schemas.microsoft.com/office/word/2016/wordml/cid" xmlns:w16se="http://schemas.microsoft.com/office/word/2015/wordml/symex" xmlns:wpg="http://schemas.microsoft.com/office/word/2010/wordprocessingGroup" xmlns:wpi="http://schemas.microsoft.com/office/word/2010/wordprocessingInk" xmlns:wne="http://schemas.microsoft.com/office/word/2006/wordml" xmlns:wps="http://schemas.microsoft.com/office/word/2010/wordprocessingShape" mc:Ignorable="w14 w15 w16se w16cid wp14">
+<w:ftr xmlns:wpc="http://schemas.microsoft.com/office/word/2010/wordprocessingCanvas" xmlns:cx="http://schemas.microsoft.com/office/drawing/2014/chartex" xmlns:cx1="http://schemas.microsoft.com/office/drawing/2015/9/8/chartex" xmlns:cx2="http://schemas.microsoft.com/office/drawing/2015/10/21/chartex" xmlns:cx3="http://schemas.microsoft.com/office/drawing/2016/5/9/chartex" xmlns:cx4="http://schemas.microsoft.com/office/drawing/2016/5/10/chartex" xmlns:cx5="http://schemas.microsoft.com/office/drawing/2016/5/11/chartex" xmlns:cx6="http://schemas.microsoft.com/office/drawing/2016/5/12/chartex" xmlns:cx7="http://schemas.microsoft.com/office/drawing/2016/5/13/chartex" xmlns:cx8="http://schemas.microsoft.com/office/drawing/2016/5/14/chartex" xmlns:mc="http://schemas.openxmlformats.org/markup-compatibility/2006" xmlns:aink="http://schemas.microsoft.com/office/drawing/2016/ink" xmlns:am3d="http://schemas.microsoft.com/office/drawing/2017/model3d" xmlns:o="urn:schemas-microsoft-com:office:office" xmlns:oel="http://schemas.microsoft.com/office/2019/extlst" xmlns:r="http://schemas.openxmlformats.org/officeDocument/2006/relationships" xmlns:m="http://schemas.openxmlformats.org/officeDocument/2006/math" xmlns:v="urn:schemas-microsoft-com:vml" xmlns:wp14="http://schemas.microsoft.com/office/word/2010/wordprocessingDrawing" xmlns:wp="http://schemas.openxmlformats.org/drawingml/2006/wordprocessingDrawing" xmlns:w10="urn:schemas-microsoft-com:office:word" xmlns:w="http://schemas.openxmlformats.org/wordprocessingml/2006/main" xmlns:w14="http://schemas.microsoft.com/office/word/2010/wordml" xmlns:w15="http://schemas.microsoft.com/office/word/2012/wordml" xmlns:w16cex="http://schemas.microsoft.com/office/word/2018/wordml/cex" xmlns:w16cid="http://schemas.microsoft.com/office/word/2016/wordml/cid" xmlns:w16="http://schemas.microsoft.com/office/word/2018/wordml" xmlns:w16du="http://schemas.microsoft.com/office/word/2023/wordml/word16du" xmlns:w16sdtdh="http://schemas.microsoft.com/office/word/2020/wordml/sdtdatahash" xmlns:w16sdtfl="http://schemas.microsoft.com/office/word/2024/wordml/sdtformatlock" xmlns:w16se="http://schemas.microsoft.com/office/word/2015/wordml/symex" xmlns:wpg="http://schemas.microsoft.com/office/word/2010/wordprocessingGroup" xmlns:wpi="http://schemas.microsoft.com/office/word/2010/wordprocessingInk" xmlns:wne="http://schemas.microsoft.com/office/word/2006/wordml" xmlns:wps="http://schemas.microsoft.com/office/word/2010/wordprocessingShape" mc:Ignorable="w14 w15 w16se w16cid w16 w16cex w16sdtdh w16sdtfl w16du wp14">
   <w:sdt>
     <w:sdtPr>
       <w:id w:val="137616796"/>
@@ -509,7 +1000,6 @@
         <w:docPartUnique/>
       </w:docPartObj>
     </w:sdtPr>
-    <w:sdtEndPr/>
     <w:sdtContent>
       <w:p>
         <w:pPr>
@@ -546,7 +1036,7 @@
 </file>
 
 <file path=word/footer2.xml><?xml version="1.0" encoding="utf-8"?>
-<w:ftr xmlns:wpc="http://schemas.microsoft.com/office/word/2010/wordprocessingCanvas" xmlns:cx="http://schemas.microsoft.com/office/drawing/2014/chartex" xmlns:cx1="http://schemas.microsoft.com/office/drawing/2015/9/8/chartex" xmlns:cx2="http://schemas.microsoft.com/office/drawing/2015/10/21/chartex" xmlns:cx3="http://schemas.microsoft.com/office/drawing/2016/5/9/chartex" xmlns:cx4="http://schemas.microsoft.com/office/drawing/2016/5/10/chartex" xmlns:cx5="http://schemas.microsoft.com/office/drawing/2016/5/11/chartex" xmlns:cx6="http://schemas.microsoft.com/office/drawing/2016/5/12/chartex" xmlns:cx7="http://schemas.microsoft.com/office/drawing/2016/5/13/chartex" xmlns:cx8="http://schemas.microsoft.com/office/drawing/2016/5/14/chartex" xmlns:mc="http://schemas.openxmlformats.org/markup-compatibility/2006" xmlns:aink="http://schemas.microsoft.com/office/drawing/2016/ink" xmlns:am3d="http://schemas.microsoft.com/office/drawing/2017/model3d" xmlns:o="urn:schemas-microsoft-com:office:office" xmlns:r="http://schemas.openxmlformats.org/officeDocument/2006/relationships" xmlns:m="http://schemas.openxmlformats.org/officeDocument/2006/math" xmlns:v="urn:schemas-microsoft-com:vml" xmlns:wp14="http://schemas.microsoft.com/office/word/2010/wordprocessingDrawing" xmlns:wp="http://schemas.openxmlformats.org/drawingml/2006/wordprocessingDrawing" xmlns:w10="urn:schemas-microsoft-com:office:word" xmlns:w="http://schemas.openxmlformats.org/wordprocessingml/2006/main" xmlns:w14="http://schemas.microsoft.com/office/word/2010/wordml" xmlns:w15="http://schemas.microsoft.com/office/word/2012/wordml" xmlns:w16cid="http://schemas.microsoft.com/office/word/2016/wordml/cid" xmlns:w16se="http://schemas.microsoft.com/office/word/2015/wordml/symex" xmlns:wpg="http://schemas.microsoft.com/office/word/2010/wordprocessingGroup" xmlns:wpi="http://schemas.microsoft.com/office/word/2010/wordprocessingInk" xmlns:wne="http://schemas.microsoft.com/office/word/2006/wordml" xmlns:wps="http://schemas.microsoft.com/office/word/2010/wordprocessingShape" mc:Ignorable="w14 w15 w16se w16cid wp14">
+<w:ftr xmlns:wpc="http://schemas.microsoft.com/office/word/2010/wordprocessingCanvas" xmlns:cx="http://schemas.microsoft.com/office/drawing/2014/chartex" xmlns:cx1="http://schemas.microsoft.com/office/drawing/2015/9/8/chartex" xmlns:cx2="http://schemas.microsoft.com/office/drawing/2015/10/21/chartex" xmlns:cx3="http://schemas.microsoft.com/office/drawing/2016/5/9/chartex" xmlns:cx4="http://schemas.microsoft.com/office/drawing/2016/5/10/chartex" xmlns:cx5="http://schemas.microsoft.com/office/drawing/2016/5/11/chartex" xmlns:cx6="http://schemas.microsoft.com/office/drawing/2016/5/12/chartex" xmlns:cx7="http://schemas.microsoft.com/office/drawing/2016/5/13/chartex" xmlns:cx8="http://schemas.microsoft.com/office/drawing/2016/5/14/chartex" xmlns:mc="http://schemas.openxmlformats.org/markup-compatibility/2006" xmlns:aink="http://schemas.microsoft.com/office/drawing/2016/ink" xmlns:am3d="http://schemas.microsoft.com/office/drawing/2017/model3d" xmlns:o="urn:schemas-microsoft-com:office:office" xmlns:oel="http://schemas.microsoft.com/office/2019/extlst" xmlns:r="http://schemas.openxmlformats.org/officeDocument/2006/relationships" xmlns:m="http://schemas.openxmlformats.org/officeDocument/2006/math" xmlns:v="urn:schemas-microsoft-com:vml" xmlns:wp14="http://schemas.microsoft.com/office/word/2010/wordprocessingDrawing" xmlns:wp="http://schemas.openxmlformats.org/drawingml/2006/wordprocessingDrawing" xmlns:w10="urn:schemas-microsoft-com:office:word" xmlns:w="http://schemas.openxmlformats.org/wordprocessingml/2006/main" xmlns:w14="http://schemas.microsoft.com/office/word/2010/wordml" xmlns:w15="http://schemas.microsoft.com/office/word/2012/wordml" xmlns:w16cex="http://schemas.microsoft.com/office/word/2018/wordml/cex" xmlns:w16cid="http://schemas.microsoft.com/office/word/2016/wordml/cid" xmlns:w16="http://schemas.microsoft.com/office/word/2018/wordml" xmlns:w16du="http://schemas.microsoft.com/office/word/2023/wordml/word16du" xmlns:w16sdtdh="http://schemas.microsoft.com/office/word/2020/wordml/sdtdatahash" xmlns:w16sdtfl="http://schemas.microsoft.com/office/word/2024/wordml/sdtformatlock" xmlns:w16se="http://schemas.microsoft.com/office/word/2015/wordml/symex" xmlns:wpg="http://schemas.microsoft.com/office/word/2010/wordprocessingGroup" xmlns:wpi="http://schemas.microsoft.com/office/word/2010/wordprocessingInk" xmlns:wne="http://schemas.microsoft.com/office/word/2006/wordml" xmlns:wps="http://schemas.microsoft.com/office/word/2010/wordprocessingShape" mc:Ignorable="w14 w15 w16se w16cid w16 w16cex w16sdtdh w16sdtfl w16du wp14">
   <w:sdt>
     <w:sdtPr>
       <w:id w:val="1096674640"/>
@@ -555,7 +1045,6 @@
         <w:docPartUnique/>
       </w:docPartObj>
     </w:sdtPr>
-    <w:sdtEndPr/>
     <w:sdtContent>
       <w:p>
         <w:pPr>
@@ -589,7 +1078,7 @@
 </file>
 
 <file path=word/footnotes.xml><?xml version="1.0" encoding="utf-8"?>
-<w:footnotes xmlns:wpc="http://schemas.microsoft.com/office/word/2010/wordprocessingCanvas" xmlns:cx="http://schemas.microsoft.com/office/drawing/2014/chartex" xmlns:cx1="http://schemas.microsoft.com/office/drawing/2015/9/8/chartex" xmlns:cx2="http://schemas.microsoft.com/office/drawing/2015/10/21/chartex" xmlns:cx3="http://schemas.microsoft.com/office/drawing/2016/5/9/chartex" xmlns:cx4="http://schemas.microsoft.com/office/drawing/2016/5/10/chartex" xmlns:cx5="http://schemas.microsoft.com/office/drawing/2016/5/11/chartex" xmlns:cx6="http://schemas.microsoft.com/office/drawing/2016/5/12/chartex" xmlns:cx7="http://schemas.microsoft.com/office/drawing/2016/5/13/chartex" xmlns:cx8="http://schemas.microsoft.com/office/drawing/2016/5/14/chartex" xmlns:mc="http://schemas.openxmlformats.org/markup-compatibility/2006" xmlns:aink="http://schemas.microsoft.com/office/drawing/2016/ink" xmlns:am3d="http://schemas.microsoft.com/office/drawing/2017/model3d" xmlns:o="urn:schemas-microsoft-com:office:office" xmlns:r="http://schemas.openxmlformats.org/officeDocument/2006/relationships" xmlns:m="http://schemas.openxmlformats.org/officeDocument/2006/math" xmlns:v="urn:schemas-microsoft-com:vml" xmlns:wp14="http://schemas.microsoft.com/office/word/2010/wordprocessingDrawing" xmlns:wp="http://schemas.openxmlformats.org/drawingml/2006/wordprocessingDrawing" xmlns:w10="urn:schemas-microsoft-com:office:word" xmlns:w="http://schemas.openxmlformats.org/wordprocessingml/2006/main" xmlns:w14="http://schemas.microsoft.com/office/word/2010/wordml" xmlns:w15="http://schemas.microsoft.com/office/word/2012/wordml" xmlns:w16cid="http://schemas.microsoft.com/office/word/2016/wordml/cid" xmlns:w16se="http://schemas.microsoft.com/office/word/2015/wordml/symex" xmlns:wpg="http://schemas.microsoft.com/office/word/2010/wordprocessingGroup" xmlns:wpi="http://schemas.microsoft.com/office/word/2010/wordprocessingInk" xmlns:wne="http://schemas.microsoft.com/office/word/2006/wordml" xmlns:wps="http://schemas.microsoft.com/office/word/2010/wordprocessingShape" mc:Ignorable="w14 w15 w16se w16cid wp14">
+<w:footnotes xmlns:wpc="http://schemas.microsoft.com/office/word/2010/wordprocessingCanvas" xmlns:cx="http://schemas.microsoft.com/office/drawing/2014/chartex" xmlns:cx1="http://schemas.microsoft.com/office/drawing/2015/9/8/chartex" xmlns:cx2="http://schemas.microsoft.com/office/drawing/2015/10/21/chartex" xmlns:cx3="http://schemas.microsoft.com/office/drawing/2016/5/9/chartex" xmlns:cx4="http://schemas.microsoft.com/office/drawing/2016/5/10/chartex" xmlns:cx5="http://schemas.microsoft.com/office/drawing/2016/5/11/chartex" xmlns:cx6="http://schemas.microsoft.com/office/drawing/2016/5/12/chartex" xmlns:cx7="http://schemas.microsoft.com/office/drawing/2016/5/13/chartex" xmlns:cx8="http://schemas.microsoft.com/office/drawing/2016/5/14/chartex" xmlns:mc="http://schemas.openxmlformats.org/markup-compatibility/2006" xmlns:aink="http://schemas.microsoft.com/office/drawing/2016/ink" xmlns:am3d="http://schemas.microsoft.com/office/drawing/2017/model3d" xmlns:o="urn:schemas-microsoft-com:office:office" xmlns:oel="http://schemas.microsoft.com/office/2019/extlst" xmlns:r="http://schemas.openxmlformats.org/officeDocument/2006/relationships" xmlns:m="http://schemas.openxmlformats.org/officeDocument/2006/math" xmlns:v="urn:schemas-microsoft-com:vml" xmlns:wp14="http://schemas.microsoft.com/office/word/2010/wordprocessingDrawing" xmlns:wp="http://schemas.openxmlformats.org/drawingml/2006/wordprocessingDrawing" xmlns:w10="urn:schemas-microsoft-com:office:word" xmlns:w="http://schemas.openxmlformats.org/wordprocessingml/2006/main" xmlns:w14="http://schemas.microsoft.com/office/word/2010/wordml" xmlns:w15="http://schemas.microsoft.com/office/word/2012/wordml" xmlns:w16cex="http://schemas.microsoft.com/office/word/2018/wordml/cex" xmlns:w16cid="http://schemas.microsoft.com/office/word/2016/wordml/cid" xmlns:w16="http://schemas.microsoft.com/office/word/2018/wordml" xmlns:w16du="http://schemas.microsoft.com/office/word/2023/wordml/word16du" xmlns:w16sdtdh="http://schemas.microsoft.com/office/word/2020/wordml/sdtdatahash" xmlns:w16sdtfl="http://schemas.microsoft.com/office/word/2024/wordml/sdtformatlock" xmlns:w16se="http://schemas.microsoft.com/office/word/2015/wordml/symex" xmlns:wpg="http://schemas.microsoft.com/office/word/2010/wordprocessingGroup" xmlns:wpi="http://schemas.microsoft.com/office/word/2010/wordprocessingInk" xmlns:wne="http://schemas.microsoft.com/office/word/2006/wordml" xmlns:wps="http://schemas.microsoft.com/office/word/2010/wordprocessingShape" mc:Ignorable="w14 w15 w16se w16cid w16 w16cex w16sdtdh w16sdtfl w16du wp14">
   <w:footnote w:type="separator" w:id="-1">
     <w:p>
       <w:pPr>
@@ -614,7 +1103,7 @@
 </file>
 
 <file path=word/styles.xml><?xml version="1.0" encoding="utf-8"?>
-<w:styles xmlns:mc="http://schemas.openxmlformats.org/markup-compatibility/2006" xmlns:r="http://schemas.openxmlformats.org/officeDocument/2006/relationships" xmlns:w="http://schemas.openxmlformats.org/wordprocessingml/2006/main" xmlns:w14="http://schemas.microsoft.com/office/word/2010/wordml" xmlns:w15="http://schemas.microsoft.com/office/word/2012/wordml" xmlns:w16cid="http://schemas.microsoft.com/office/word/2016/wordml/cid" xmlns:w16se="http://schemas.microsoft.com/office/word/2015/wordml/symex" mc:Ignorable="w14 w15 w16se w16cid">
+<w:styles xmlns:mc="http://schemas.openxmlformats.org/markup-compatibility/2006" xmlns:r="http://schemas.openxmlformats.org/officeDocument/2006/relationships" xmlns:w="http://schemas.openxmlformats.org/wordprocessingml/2006/main" xmlns:w14="http://schemas.microsoft.com/office/word/2010/wordml" xmlns:w15="http://schemas.microsoft.com/office/word/2012/wordml" xmlns:w16cex="http://schemas.microsoft.com/office/word/2018/wordml/cex" xmlns:w16cid="http://schemas.microsoft.com/office/word/2016/wordml/cid" xmlns:w16="http://schemas.microsoft.com/office/word/2018/wordml" xmlns:w16du="http://schemas.microsoft.com/office/word/2023/wordml/word16du" xmlns:w16sdtdh="http://schemas.microsoft.com/office/word/2020/wordml/sdtdatahash" xmlns:w16sdtfl="http://schemas.microsoft.com/office/word/2024/wordml/sdtformatlock" xmlns:w16se="http://schemas.microsoft.com/office/word/2015/wordml/symex" mc:Ignorable="w14 w15 w16se w16cid w16 w16cex w16sdtdh w16sdtfl w16du">
   <w:docDefaults>
     <w:rPrDefault>
       <w:rPr>
@@ -630,7 +1119,7 @@
       </w:pPr>
     </w:pPrDefault>
   </w:docDefaults>
-  <w:latentStyles w:defLockedState="0" w:defUIPriority="99" w:defSemiHidden="0" w:defUnhideWhenUsed="0" w:defQFormat="0" w:count="375">
+  <w:latentStyles w:defLockedState="0" w:defUIPriority="99" w:defSemiHidden="0" w:defUnhideWhenUsed="0" w:defQFormat="0" w:count="376">
     <w:lsdException w:name="Normal" w:uiPriority="0" w:qFormat="1"/>
     <w:lsdException w:name="heading 1" w:uiPriority="9" w:qFormat="1"/>
     <w:lsdException w:name="heading 2" w:semiHidden="1" w:uiPriority="9" w:unhideWhenUsed="1" w:qFormat="1"/>
@@ -1006,6 +1495,7 @@
     <w:lsdException w:name="Smart Hyperlink" w:semiHidden="1" w:unhideWhenUsed="1"/>
     <w:lsdException w:name="Hashtag" w:semiHidden="1" w:unhideWhenUsed="1"/>
     <w:lsdException w:name="Unresolved Mention" w:semiHidden="1" w:unhideWhenUsed="1"/>
+    <w:lsdException w:name="Smart Link" w:semiHidden="1" w:unhideWhenUsed="1"/>
   </w:latentStyles>
   <w:style w:type="paragraph" w:default="1" w:styleId="Norml">
     <w:name w:val="Normal"/>
@@ -1275,14 +1765,13 @@
     <w:uiPriority w:val="35"/>
     <w:unhideWhenUsed/>
     <w:qFormat/>
-    <w:rsid w:val="006510C1"/>
+    <w:rsid w:val="004D0DD7"/>
     <w:pPr>
       <w:spacing w:after="200" w:line="240" w:lineRule="auto"/>
     </w:pPr>
     <w:rPr>
       <w:i/>
       <w:iCs/>
-      <w:color w:val="44546A" w:themeColor="text2"/>
       <w:sz w:val="18"/>
       <w:szCs w:val="18"/>
     </w:rPr>
@@ -1372,6 +1861,46 @@
     <w:rPr>
       <w:rFonts w:ascii="Times New Roman" w:hAnsi="Times New Roman"/>
       <w:sz w:val="24"/>
+    </w:rPr>
+  </w:style>
+  <w:style w:type="paragraph" w:styleId="Vgjegyzetszvege">
+    <w:name w:val="endnote text"/>
+    <w:basedOn w:val="Norml"/>
+    <w:link w:val="VgjegyzetszvegeChar"/>
+    <w:uiPriority w:val="99"/>
+    <w:semiHidden/>
+    <w:unhideWhenUsed/>
+    <w:rsid w:val="00BB787C"/>
+    <w:pPr>
+      <w:spacing w:line="240" w:lineRule="auto"/>
+    </w:pPr>
+    <w:rPr>
+      <w:sz w:val="20"/>
+      <w:szCs w:val="20"/>
+    </w:rPr>
+  </w:style>
+  <w:style w:type="character" w:customStyle="1" w:styleId="VgjegyzetszvegeChar">
+    <w:name w:val="Végjegyzet szövege Char"/>
+    <w:basedOn w:val="Bekezdsalapbettpusa"/>
+    <w:link w:val="Vgjegyzetszvege"/>
+    <w:uiPriority w:val="99"/>
+    <w:semiHidden/>
+    <w:rsid w:val="00BB787C"/>
+    <w:rPr>
+      <w:rFonts w:ascii="Times New Roman" w:hAnsi="Times New Roman"/>
+      <w:sz w:val="20"/>
+      <w:szCs w:val="20"/>
+    </w:rPr>
+  </w:style>
+  <w:style w:type="character" w:styleId="Vgjegyzet-hivatkozs">
+    <w:name w:val="endnote reference"/>
+    <w:basedOn w:val="Bekezdsalapbettpusa"/>
+    <w:uiPriority w:val="99"/>
+    <w:semiHidden/>
+    <w:unhideWhenUsed/>
+    <w:rsid w:val="00BB787C"/>
+    <w:rPr>
+      <w:vertAlign w:val="superscript"/>
     </w:rPr>
   </w:style>
 </w:styles>

</xml_diff>